<commit_message>
edited React Portfolio Project Report (React week 1)
</commit_message>
<xml_diff>
--- a/reports/React Portfolio Project Report.docx
+++ b/reports/React Portfolio Project Report.docx
@@ -480,7 +480,7 @@
     <w:p>
       <w:pPr>
         <w:pStyle w:val="ListParagraph"/>
-        <w:ind w:left="1440"/>
+        <w:ind w:left="1440" w:firstLine="720"/>
         <w:rPr>
           <w:rFonts w:cstheme="minorHAnsi"/>
           <w:sz w:val="32"/>
@@ -583,7 +583,7 @@
           <w:sz w:val="32"/>
           <w:szCs w:val="32"/>
         </w:rPr>
-        <w:t xml:space="preserve">to meet custom requirements and necessities of application. Majority of of its built-in features </w:t>
+        <w:t xml:space="preserve">to meet custom requirements and necessities of application. Majority of of its built-in </w:t>
       </w:r>
       <w:r>
         <w:rPr>
@@ -592,7 +592,7 @@
           <w:szCs w:val="32"/>
         </w:rPr>
         <w:lastRenderedPageBreak/>
-        <w:t>(especially those with jQuery plugins) either not useful at all or not easy to modify and fit into a custom application.</w:t>
+        <w:t>features (especially those with jQuery plugins) either not useful at all or not easy to modify and fit into a custom application.</w:t>
       </w:r>
     </w:p>
     <w:p>
@@ -1021,7 +1021,7 @@
     <w:p>
       <w:pPr>
         <w:pStyle w:val="ListParagraph"/>
-        <w:ind w:left="1080"/>
+        <w:ind w:left="1080" w:firstLine="360"/>
         <w:rPr>
           <w:rFonts w:cstheme="minorHAnsi"/>
           <w:sz w:val="32"/>
@@ -1070,8 +1070,6 @@
         </w:rPr>
         <w:t xml:space="preserve">. </w:t>
       </w:r>
-      <w:bookmarkStart w:id="0" w:name="_GoBack"/>
-      <w:bookmarkEnd w:id="0"/>
     </w:p>
     <w:p>
       <w:pPr>
@@ -1137,13 +1135,69 @@
     <w:p>
       <w:pPr>
         <w:pStyle w:val="ListParagraph"/>
-        <w:ind w:left="1440"/>
-        <w:rPr>
-          <w:rFonts w:cstheme="minorHAnsi"/>
-          <w:sz w:val="32"/>
-          <w:szCs w:val="32"/>
-        </w:rPr>
-      </w:pPr>
+        <w:ind w:left="1440" w:firstLine="720"/>
+        <w:rPr>
+          <w:rFonts w:cstheme="minorHAnsi"/>
+          <w:sz w:val="32"/>
+          <w:szCs w:val="32"/>
+        </w:rPr>
+      </w:pPr>
+      <w:r>
+        <w:rPr>
+          <w:rFonts w:cstheme="minorHAnsi"/>
+          <w:sz w:val="32"/>
+          <w:szCs w:val="32"/>
+        </w:rPr>
+        <w:t>Since James is still deciding which team he will join, we will split the React Components between Sergey and Geneva</w:t>
+      </w:r>
+      <w:r>
+        <w:rPr>
+          <w:rFonts w:cstheme="minorHAnsi"/>
+          <w:sz w:val="32"/>
+          <w:szCs w:val="32"/>
+        </w:rPr>
+        <w:t xml:space="preserve">. If James decides to join our team, we will redistribute the responsibilities with the possibility of adding more Components. </w:t>
+      </w:r>
+    </w:p>
+    <w:p>
+      <w:pPr>
+        <w:pStyle w:val="ListParagraph"/>
+        <w:ind w:left="1440" w:firstLine="720"/>
+        <w:rPr>
+          <w:rFonts w:cstheme="minorHAnsi"/>
+          <w:sz w:val="32"/>
+          <w:szCs w:val="32"/>
+        </w:rPr>
+      </w:pPr>
+      <w:r>
+        <w:rPr>
+          <w:rFonts w:cstheme="minorHAnsi"/>
+          <w:sz w:val="32"/>
+          <w:szCs w:val="32"/>
+        </w:rPr>
+        <w:t>Sergey- Carousel Component, Tabs Component, Modal Component, Pagination Component</w:t>
+      </w:r>
+    </w:p>
+    <w:p>
+      <w:pPr>
+        <w:pStyle w:val="ListParagraph"/>
+        <w:ind w:left="1440" w:firstLine="720"/>
+        <w:rPr>
+          <w:rFonts w:cstheme="minorHAnsi"/>
+          <w:sz w:val="32"/>
+          <w:szCs w:val="32"/>
+        </w:rPr>
+      </w:pPr>
+      <w:r>
+        <w:rPr>
+          <w:rFonts w:cstheme="minorHAnsi"/>
+          <w:sz w:val="32"/>
+          <w:szCs w:val="32"/>
+        </w:rPr>
+        <w:t>Geneva-Navbar Component, Jumbotron Component, Media Component, Form Component</w:t>
+      </w:r>
+      <w:bookmarkStart w:id="0" w:name="_GoBack"/>
+      <w:bookmarkEnd w:id="0"/>
     </w:p>
     <w:sectPr>
       <w:pgSz w:w="12240" w:h="15840"/>

</xml_diff>